<commit_message>
Corrección de errores 54, 55, 56 y 61
Actualización de las historias 67, 69, 70, 78 y 87 al eliminar botón regresar.
</commit_message>
<xml_diff>
--- a/Sprints_Historias de usuario/Parte#2 - Programación e implementación/Grupo_1_Sprint_Planning1.docx
+++ b/Sprints_Historias de usuario/Parte#2 - Programación e implementación/Grupo_1_Sprint_Planning1.docx
@@ -1,6 +1,6 @@
 
 <file path=word/document.xml><?xml version="1.0" encoding="utf-8"?>
-<w:document xmlns:wpc="http://schemas.microsoft.com/office/word/2010/wordprocessingCanvas" xmlns:cx="http://schemas.microsoft.com/office/drawing/2014/chartex" xmlns:cx1="http://schemas.microsoft.com/office/drawing/2015/9/8/chartex" xmlns:cx2="http://schemas.microsoft.com/office/drawing/2015/10/21/chartex" xmlns:cx3="http://schemas.microsoft.com/office/drawing/2016/5/9/chartex" xmlns:cx4="http://schemas.microsoft.com/office/drawing/2016/5/10/chartex" xmlns:cx5="http://schemas.microsoft.com/office/drawing/2016/5/11/chartex" xmlns:cx6="http://schemas.microsoft.com/office/drawing/2016/5/12/chartex" xmlns:cx7="http://schemas.microsoft.com/office/drawing/2016/5/13/chartex" xmlns:cx8="http://schemas.microsoft.com/office/drawing/2016/5/14/chartex" xmlns:mc="http://schemas.openxmlformats.org/markup-compatibility/2006" xmlns:aink="http://schemas.microsoft.com/office/drawing/2016/ink" xmlns:am3d="http://schemas.microsoft.com/office/drawing/2017/model3d" xmlns:o="urn:schemas-microsoft-com:office:office" xmlns:oel="http://schemas.microsoft.com/office/2019/extlst" xmlns:r="http://schemas.openxmlformats.org/officeDocument/2006/relationships" xmlns:m="http://schemas.openxmlformats.org/officeDocument/2006/math" xmlns:v="urn:schemas-microsoft-com:vml" xmlns:wp14="http://schemas.microsoft.com/office/word/2010/wordprocessingDrawing" xmlns:wp="http://schemas.openxmlformats.org/drawingml/2006/wordprocessingDrawing" xmlns:w10="urn:schemas-microsoft-com:office:word" xmlns:w="http://schemas.openxmlformats.org/wordprocessingml/2006/main" xmlns:w14="http://schemas.microsoft.com/office/word/2010/wordml" xmlns:w15="http://schemas.microsoft.com/office/word/2012/wordml" xmlns:w16cex="http://schemas.microsoft.com/office/word/2018/wordml/cex" xmlns:w16cid="http://schemas.microsoft.com/office/word/2016/wordml/cid" xmlns:w16="http://schemas.microsoft.com/office/word/2018/wordml" xmlns:w16sdtdh="http://schemas.microsoft.com/office/word/2020/wordml/sdtdatahash" xmlns:w16se="http://schemas.microsoft.com/office/word/2015/wordml/symex" xmlns:wpg="http://schemas.microsoft.com/office/word/2010/wordprocessingGroup" xmlns:wpi="http://schemas.microsoft.com/office/word/2010/wordprocessingInk" xmlns:wne="http://schemas.microsoft.com/office/word/2006/wordml" xmlns:wps="http://schemas.microsoft.com/office/word/2010/wordprocessingShape" mc:Ignorable="w14 w15 w16se w16cid w16 w16cex w16sdtdh wp14">
+<w:document xmlns:wpc="http://schemas.microsoft.com/office/word/2010/wordprocessingCanvas" xmlns:cx="http://schemas.microsoft.com/office/drawing/2014/chartex" xmlns:cx1="http://schemas.microsoft.com/office/drawing/2015/9/8/chartex" xmlns:cx2="http://schemas.microsoft.com/office/drawing/2015/10/21/chartex" xmlns:cx3="http://schemas.microsoft.com/office/drawing/2016/5/9/chartex" xmlns:cx4="http://schemas.microsoft.com/office/drawing/2016/5/10/chartex" xmlns:cx5="http://schemas.microsoft.com/office/drawing/2016/5/11/chartex" xmlns:cx6="http://schemas.microsoft.com/office/drawing/2016/5/12/chartex" xmlns:cx7="http://schemas.microsoft.com/office/drawing/2016/5/13/chartex" xmlns:cx8="http://schemas.microsoft.com/office/drawing/2016/5/14/chartex" xmlns:mc="http://schemas.openxmlformats.org/markup-compatibility/2006" xmlns:aink="http://schemas.microsoft.com/office/drawing/2016/ink" xmlns:am3d="http://schemas.microsoft.com/office/drawing/2017/model3d" xmlns:o="urn:schemas-microsoft-com:office:office" xmlns:r="http://schemas.openxmlformats.org/officeDocument/2006/relationships" xmlns:m="http://schemas.openxmlformats.org/officeDocument/2006/math" xmlns:v="urn:schemas-microsoft-com:vml" xmlns:wp14="http://schemas.microsoft.com/office/word/2010/wordprocessingDrawing" xmlns:wp="http://schemas.openxmlformats.org/drawingml/2006/wordprocessingDrawing" xmlns:w10="urn:schemas-microsoft-com:office:word" xmlns:w="http://schemas.openxmlformats.org/wordprocessingml/2006/main" xmlns:w14="http://schemas.microsoft.com/office/word/2010/wordml" xmlns:w15="http://schemas.microsoft.com/office/word/2012/wordml" xmlns:w16cex="http://schemas.microsoft.com/office/word/2018/wordml/cex" xmlns:w16cid="http://schemas.microsoft.com/office/word/2016/wordml/cid" xmlns:w16="http://schemas.microsoft.com/office/word/2018/wordml" xmlns:w16sdtdh="http://schemas.microsoft.com/office/word/2020/wordml/sdtdatahash" xmlns:w16se="http://schemas.microsoft.com/office/word/2015/wordml/symex" xmlns:wpg="http://schemas.microsoft.com/office/word/2010/wordprocessingGroup" xmlns:wpi="http://schemas.microsoft.com/office/word/2010/wordprocessingInk" xmlns:wne="http://schemas.microsoft.com/office/word/2006/wordml" xmlns:wps="http://schemas.microsoft.com/office/word/2010/wordprocessingShape" mc:Ignorable="w14 w15 w16se w16cid w16 w16cex w16sdtdh wp14">
   <w:body>
     <w:p>
       <w:pPr>
@@ -336,6 +336,7 @@
           <w:lang w:val="en-US"/>
         </w:rPr>
       </w:pPr>
+      <w:proofErr w:type="spellStart"/>
       <w:r>
         <w:rPr>
           <w:rFonts w:ascii="Times New Roman" w:hAnsi="Times New Roman" w:cs="Times New Roman"/>
@@ -344,31 +345,10 @@
           <w:szCs w:val="24"/>
           <w:lang w:val="en-US"/>
         </w:rPr>
-        <w:t xml:space="preserve">Catedrática: </w:t>
+        <w:t>Catedrática</w:t>
       </w:r>
-    </w:p>
-    <w:p>
-      <w:pPr>
-        <w:jc w:val="center"/>
-        <w:rPr>
-          <w:rFonts w:ascii="Times New Roman" w:hAnsi="Times New Roman" w:cs="Times New Roman"/>
-          <w:sz w:val="24"/>
-          <w:szCs w:val="24"/>
-          <w:lang w:val="en-US"/>
-        </w:rPr>
-      </w:pPr>
+      <w:proofErr w:type="spellEnd"/>
       <w:r>
-        <w:rPr>
-          <w:rFonts w:ascii="Times New Roman" w:hAnsi="Times New Roman" w:cs="Times New Roman"/>
-          <w:sz w:val="24"/>
-          <w:szCs w:val="24"/>
-          <w:lang w:val="en-US"/>
-        </w:rPr>
-        <w:t>Gladys Melissa Nolasco Padilla</w:t>
-      </w:r>
-    </w:p>
-    <w:p>
-      <w:pPr>
         <w:rPr>
           <w:rFonts w:ascii="Times New Roman" w:hAnsi="Times New Roman" w:cs="Times New Roman"/>
           <w:b/>
@@ -376,6 +356,38 @@
           <w:szCs w:val="24"/>
           <w:lang w:val="en-US"/>
         </w:rPr>
+        <w:t xml:space="preserve">: </w:t>
+      </w:r>
+    </w:p>
+    <w:p>
+      <w:pPr>
+        <w:jc w:val="center"/>
+        <w:rPr>
+          <w:rFonts w:ascii="Times New Roman" w:hAnsi="Times New Roman" w:cs="Times New Roman"/>
+          <w:sz w:val="24"/>
+          <w:szCs w:val="24"/>
+          <w:lang w:val="en-US"/>
+        </w:rPr>
+      </w:pPr>
+      <w:r>
+        <w:rPr>
+          <w:rFonts w:ascii="Times New Roman" w:hAnsi="Times New Roman" w:cs="Times New Roman"/>
+          <w:sz w:val="24"/>
+          <w:szCs w:val="24"/>
+          <w:lang w:val="en-US"/>
+        </w:rPr>
+        <w:t>Gladys Melissa Nolasco Padilla</w:t>
+      </w:r>
+    </w:p>
+    <w:p>
+      <w:pPr>
+        <w:rPr>
+          <w:rFonts w:ascii="Times New Roman" w:hAnsi="Times New Roman" w:cs="Times New Roman"/>
+          <w:b/>
+          <w:sz w:val="24"/>
+          <w:szCs w:val="24"/>
+          <w:lang w:val="en-US"/>
+        </w:rPr>
       </w:pPr>
     </w:p>
     <w:p>
@@ -520,8 +532,18 @@
           <w:sz w:val="24"/>
           <w:szCs w:val="24"/>
         </w:rPr>
-        <w:t>Karla Abigail Sierra Paztrana</w:t>
+        <w:t xml:space="preserve">Karla Abigail Sierra </w:t>
       </w:r>
+      <w:proofErr w:type="spellStart"/>
+      <w:r>
+        <w:rPr>
+          <w:rFonts w:ascii="Times New Roman" w:hAnsi="Times New Roman" w:cs="Times New Roman"/>
+          <w:sz w:val="24"/>
+          <w:szCs w:val="24"/>
+        </w:rPr>
+        <w:t>Paztrana</w:t>
+      </w:r>
+      <w:proofErr w:type="spellEnd"/>
       <w:r>
         <w:rPr>
           <w:rFonts w:ascii="Times New Roman" w:hAnsi="Times New Roman" w:cs="Times New Roman"/>
@@ -555,7 +577,25 @@
           <w:sz w:val="24"/>
           <w:szCs w:val="24"/>
         </w:rPr>
-        <w:t>Maryury Virsai Chacón López</w:t>
+        <w:t xml:space="preserve">Maryury </w:t>
+      </w:r>
+      <w:proofErr w:type="spellStart"/>
+      <w:r>
+        <w:rPr>
+          <w:rFonts w:ascii="Times New Roman" w:hAnsi="Times New Roman" w:cs="Times New Roman"/>
+          <w:sz w:val="24"/>
+          <w:szCs w:val="24"/>
+        </w:rPr>
+        <w:t>Virsai</w:t>
+      </w:r>
+      <w:proofErr w:type="spellEnd"/>
+      <w:r>
+        <w:rPr>
+          <w:rFonts w:ascii="Times New Roman" w:hAnsi="Times New Roman" w:cs="Times New Roman"/>
+          <w:sz w:val="24"/>
+          <w:szCs w:val="24"/>
+        </w:rPr>
+        <w:t xml:space="preserve"> Chacón López</w:t>
       </w:r>
       <w:r>
         <w:rPr>
@@ -590,7 +630,25 @@
           <w:sz w:val="24"/>
           <w:szCs w:val="24"/>
         </w:rPr>
-        <w:t>Marilyn Jorleny Molina Rodríguez                 20171031609</w:t>
+        <w:t xml:space="preserve">Marilyn </w:t>
+      </w:r>
+      <w:proofErr w:type="spellStart"/>
+      <w:r>
+        <w:rPr>
+          <w:rFonts w:ascii="Times New Roman" w:hAnsi="Times New Roman" w:cs="Times New Roman"/>
+          <w:sz w:val="24"/>
+          <w:szCs w:val="24"/>
+        </w:rPr>
+        <w:t>Jorleny</w:t>
+      </w:r>
+      <w:proofErr w:type="spellEnd"/>
+      <w:r>
+        <w:rPr>
+          <w:rFonts w:ascii="Times New Roman" w:hAnsi="Times New Roman" w:cs="Times New Roman"/>
+          <w:sz w:val="24"/>
+          <w:szCs w:val="24"/>
+        </w:rPr>
+        <w:t xml:space="preserve"> Molina Rodríguez                 20171031609</w:t>
       </w:r>
     </w:p>
     <w:p>
@@ -718,7 +776,25 @@
           <w:sz w:val="24"/>
           <w:szCs w:val="24"/>
         </w:rPr>
-        <w:t xml:space="preserve">Desarrollar la sexta fase del proyecto AGRO System, </w:t>
+        <w:t xml:space="preserve">Desarrollar la sexta fase del proyecto AGRO </w:t>
+      </w:r>
+      <w:proofErr w:type="spellStart"/>
+      <w:r>
+        <w:rPr>
+          <w:rFonts w:ascii="Times New Roman" w:hAnsi="Times New Roman" w:cs="Times New Roman"/>
+          <w:sz w:val="24"/>
+          <w:szCs w:val="24"/>
+        </w:rPr>
+        <w:t>System</w:t>
+      </w:r>
+      <w:proofErr w:type="spellEnd"/>
+      <w:r>
+        <w:rPr>
+          <w:rFonts w:ascii="Times New Roman" w:hAnsi="Times New Roman" w:cs="Times New Roman"/>
+          <w:sz w:val="24"/>
+          <w:szCs w:val="24"/>
+        </w:rPr>
+        <w:t xml:space="preserve">, </w:t>
       </w:r>
       <w:r>
         <w:rPr>
@@ -894,12 +970,21 @@
                 <w:lang w:val="es-HN"/>
               </w:rPr>
             </w:pPr>
-            <w:r>
-              <w:rPr>
-                <w:rFonts w:ascii="Arial" w:hAnsi="Arial" w:cs="Arial"/>
-                <w:lang w:val="es-HN"/>
-              </w:rPr>
-              <w:t>Num.</w:t>
+            <w:proofErr w:type="spellStart"/>
+            <w:r>
+              <w:rPr>
+                <w:rFonts w:ascii="Arial" w:hAnsi="Arial" w:cs="Arial"/>
+                <w:lang w:val="es-HN"/>
+              </w:rPr>
+              <w:t>Num</w:t>
+            </w:r>
+            <w:proofErr w:type="spellEnd"/>
+            <w:r>
+              <w:rPr>
+                <w:rFonts w:ascii="Arial" w:hAnsi="Arial" w:cs="Arial"/>
+                <w:lang w:val="es-HN"/>
+              </w:rPr>
+              <w:t>.</w:t>
             </w:r>
           </w:p>
         </w:tc>
@@ -1184,35 +1269,6 @@
                 <w:lang w:val="es-HN"/>
               </w:rPr>
               <w:t>poder realizar compras al crédito.</w:t>
-            </w:r>
-          </w:p>
-          <w:p>
-            <w:pPr>
-              <w:pStyle w:val="Prrafodelista"/>
-              <w:numPr>
-                <w:ilvl w:val="0"/>
-                <w:numId w:val="6"/>
-              </w:numPr>
-              <w:spacing w:line="240" w:lineRule="auto"/>
-              <w:cnfStyle w:val="000000000000" w:firstRow="0" w:lastRow="0" w:firstColumn="0" w:lastColumn="0" w:oddVBand="0" w:evenVBand="0" w:oddHBand="0" w:evenHBand="0" w:firstRowFirstColumn="0" w:firstRowLastColumn="0" w:lastRowFirstColumn="0" w:lastRowLastColumn="0"/>
-              <w:rPr>
-                <w:rFonts w:ascii="Arial" w:hAnsi="Arial" w:cs="Arial"/>
-                <w:lang w:val="es-HN" w:eastAsia="es-HN"/>
-              </w:rPr>
-            </w:pPr>
-            <w:r>
-              <w:rPr>
-                <w:rFonts w:ascii="Arial" w:hAnsi="Arial" w:cs="Arial"/>
-                <w:lang w:val="es-HN" w:eastAsia="es-HN"/>
-              </w:rPr>
-              <w:t>Botón “Regresar”: Creación de un botón que permita redirigir a</w:t>
-            </w:r>
-            <w:r>
-              <w:rPr>
-                <w:rFonts w:ascii="Arial" w:hAnsi="Arial" w:cs="Arial"/>
-                <w:lang w:val="es-HN" w:eastAsia="es-HN"/>
-              </w:rPr>
-              <w:t xml:space="preserve"> la lista de compras</w:t>
             </w:r>
           </w:p>
           <w:p>
@@ -1583,12 +1639,21 @@
                 <w:lang w:val="es-HN"/>
               </w:rPr>
             </w:pPr>
-            <w:r>
-              <w:rPr>
-                <w:rFonts w:ascii="Arial" w:hAnsi="Arial" w:cs="Arial"/>
-                <w:lang w:val="es-HN"/>
-              </w:rPr>
-              <w:t>Num.</w:t>
+            <w:proofErr w:type="spellStart"/>
+            <w:r>
+              <w:rPr>
+                <w:rFonts w:ascii="Arial" w:hAnsi="Arial" w:cs="Arial"/>
+                <w:lang w:val="es-HN"/>
+              </w:rPr>
+              <w:t>Num</w:t>
+            </w:r>
+            <w:proofErr w:type="spellEnd"/>
+            <w:r>
+              <w:rPr>
+                <w:rFonts w:ascii="Arial" w:hAnsi="Arial" w:cs="Arial"/>
+                <w:lang w:val="es-HN"/>
+              </w:rPr>
+              <w:t>.</w:t>
             </w:r>
           </w:p>
         </w:tc>
@@ -2082,12 +2147,21 @@
                 <w:lang w:val="es-HN"/>
               </w:rPr>
             </w:pPr>
-            <w:r>
-              <w:rPr>
-                <w:rFonts w:ascii="Arial" w:hAnsi="Arial" w:cs="Arial"/>
-                <w:lang w:val="es-HN"/>
-              </w:rPr>
-              <w:t>Num.</w:t>
+            <w:proofErr w:type="spellStart"/>
+            <w:r>
+              <w:rPr>
+                <w:rFonts w:ascii="Arial" w:hAnsi="Arial" w:cs="Arial"/>
+                <w:lang w:val="es-HN"/>
+              </w:rPr>
+              <w:t>Num</w:t>
+            </w:r>
+            <w:proofErr w:type="spellEnd"/>
+            <w:r>
+              <w:rPr>
+                <w:rFonts w:ascii="Arial" w:hAnsi="Arial" w:cs="Arial"/>
+                <w:lang w:val="es-HN"/>
+              </w:rPr>
+              <w:t>.</w:t>
             </w:r>
           </w:p>
         </w:tc>
@@ -2307,28 +2381,6 @@
                 <w:lang w:val="es-HN"/>
               </w:rPr>
               <w:t>Tabla de lista de productos próximos por agotar: Creación de una tabla que mostrará los datos de la base de datos</w:t>
-            </w:r>
-          </w:p>
-          <w:p>
-            <w:pPr>
-              <w:pStyle w:val="Prrafodelista"/>
-              <w:numPr>
-                <w:ilvl w:val="0"/>
-                <w:numId w:val="6"/>
-              </w:numPr>
-              <w:spacing w:line="240" w:lineRule="auto"/>
-              <w:cnfStyle w:val="000000000000" w:firstRow="0" w:lastRow="0" w:firstColumn="0" w:lastColumn="0" w:oddVBand="0" w:evenVBand="0" w:oddHBand="0" w:evenHBand="0" w:firstRowFirstColumn="0" w:firstRowLastColumn="0" w:lastRowFirstColumn="0" w:lastRowLastColumn="0"/>
-              <w:rPr>
-                <w:rFonts w:ascii="Arial" w:hAnsi="Arial" w:cs="Arial"/>
-                <w:lang w:val="es-HN" w:eastAsia="es-HN"/>
-              </w:rPr>
-            </w:pPr>
-            <w:r>
-              <w:rPr>
-                <w:rFonts w:ascii="Arial" w:hAnsi="Arial" w:cs="Arial"/>
-                <w:lang w:val="es-HN" w:eastAsia="es-HN"/>
-              </w:rPr>
-              <w:t>Botón “Regresar”: Creación de un botón que permita redirigir al inventario.</w:t>
             </w:r>
           </w:p>
           <w:p>
@@ -2642,12 +2694,22 @@
                 <w:lang w:val="es-HN"/>
               </w:rPr>
             </w:pPr>
-            <w:r>
-              <w:rPr>
-                <w:rFonts w:ascii="Arial" w:hAnsi="Arial" w:cs="Arial"/>
-                <w:lang w:val="es-HN"/>
-              </w:rPr>
-              <w:t>Num.</w:t>
+            <w:proofErr w:type="spellStart"/>
+            <w:r>
+              <w:rPr>
+                <w:rFonts w:ascii="Arial" w:hAnsi="Arial" w:cs="Arial"/>
+                <w:lang w:val="es-HN"/>
+              </w:rPr>
+              <w:lastRenderedPageBreak/>
+              <w:t>Num</w:t>
+            </w:r>
+            <w:proofErr w:type="spellEnd"/>
+            <w:r>
+              <w:rPr>
+                <w:rFonts w:ascii="Arial" w:hAnsi="Arial" w:cs="Arial"/>
+                <w:lang w:val="es-HN"/>
+              </w:rPr>
+              <w:t>.</w:t>
             </w:r>
           </w:p>
         </w:tc>
@@ -3050,36 +3112,6 @@
                 <w:lang w:val="es-HN"/>
               </w:rPr>
               <w:t>Botón “Cerrar”: Creación de un botón que nos permita cerrar la ventana de creación de datos.</w:t>
-            </w:r>
-          </w:p>
-          <w:p>
-            <w:pPr>
-              <w:pStyle w:val="Prrafodelista"/>
-              <w:numPr>
-                <w:ilvl w:val="0"/>
-                <w:numId w:val="1"/>
-              </w:numPr>
-              <w:spacing w:after="160" w:line="240" w:lineRule="auto"/>
-              <w:ind w:left="785"/>
-              <w:cnfStyle w:val="000000000000" w:firstRow="0" w:lastRow="0" w:firstColumn="0" w:lastColumn="0" w:oddVBand="0" w:evenVBand="0" w:oddHBand="0" w:evenHBand="0" w:firstRowFirstColumn="0" w:firstRowLastColumn="0" w:lastRowFirstColumn="0" w:lastRowLastColumn="0"/>
-              <w:rPr>
-                <w:rFonts w:ascii="Arial" w:hAnsi="Arial" w:cs="Arial"/>
-                <w:lang w:val="es-HN"/>
-              </w:rPr>
-            </w:pPr>
-            <w:r>
-              <w:rPr>
-                <w:rFonts w:ascii="Arial" w:hAnsi="Arial" w:cs="Arial"/>
-                <w:lang w:val="es-HN" w:eastAsia="es-HN"/>
-              </w:rPr>
-              <w:t>Botón “Regresar”: Creación de un botón que permita redirigir al menú principal.</w:t>
-            </w:r>
-            <w:r>
-              <w:rPr>
-                <w:rFonts w:ascii="Arial" w:hAnsi="Arial" w:cs="Arial"/>
-                <w:lang w:val="es-HN"/>
-              </w:rPr>
-              <w:t xml:space="preserve"> </w:t>
             </w:r>
           </w:p>
         </w:tc>
@@ -3374,13 +3406,22 @@
                 <w:lang w:val="es-HN"/>
               </w:rPr>
             </w:pPr>
+            <w:proofErr w:type="spellStart"/>
             <w:r>
               <w:rPr>
                 <w:rFonts w:ascii="Arial" w:hAnsi="Arial" w:cs="Arial"/>
                 <w:lang w:val="es-HN"/>
               </w:rPr>
               <w:lastRenderedPageBreak/>
-              <w:t>Num.</w:t>
+              <w:t>Num</w:t>
+            </w:r>
+            <w:proofErr w:type="spellEnd"/>
+            <w:r>
+              <w:rPr>
+                <w:rFonts w:ascii="Arial" w:hAnsi="Arial" w:cs="Arial"/>
+                <w:lang w:val="es-HN"/>
+              </w:rPr>
+              <w:t>.</w:t>
             </w:r>
           </w:p>
         </w:tc>
@@ -4052,13 +4093,22 @@
                 <w:lang w:val="es-HN"/>
               </w:rPr>
             </w:pPr>
+            <w:proofErr w:type="spellStart"/>
             <w:r>
               <w:rPr>
                 <w:rFonts w:ascii="Arial" w:hAnsi="Arial" w:cs="Arial"/>
                 <w:lang w:val="es-HN"/>
               </w:rPr>
               <w:lastRenderedPageBreak/>
-              <w:t>Num.</w:t>
+              <w:t>Num</w:t>
+            </w:r>
+            <w:proofErr w:type="spellEnd"/>
+            <w:r>
+              <w:rPr>
+                <w:rFonts w:ascii="Arial" w:hAnsi="Arial" w:cs="Arial"/>
+                <w:lang w:val="es-HN"/>
+              </w:rPr>
+              <w:t>.</w:t>
             </w:r>
           </w:p>
         </w:tc>
@@ -4965,13 +5015,22 @@
                 <w:lang w:val="es-HN"/>
               </w:rPr>
             </w:pPr>
+            <w:proofErr w:type="spellStart"/>
             <w:r>
               <w:rPr>
                 <w:rFonts w:ascii="Arial" w:hAnsi="Arial" w:cs="Arial"/>
                 <w:lang w:val="es-HN"/>
               </w:rPr>
               <w:lastRenderedPageBreak/>
-              <w:t>Num.</w:t>
+              <w:t>Num</w:t>
+            </w:r>
+            <w:proofErr w:type="spellEnd"/>
+            <w:r>
+              <w:rPr>
+                <w:rFonts w:ascii="Arial" w:hAnsi="Arial" w:cs="Arial"/>
+                <w:lang w:val="es-HN"/>
+              </w:rPr>
+              <w:t>.</w:t>
             </w:r>
           </w:p>
         </w:tc>
@@ -5551,12 +5610,21 @@
                 <w:lang w:val="es-HN"/>
               </w:rPr>
             </w:pPr>
-            <w:r>
-              <w:rPr>
-                <w:rFonts w:ascii="Arial" w:hAnsi="Arial" w:cs="Arial"/>
-                <w:lang w:val="es-HN"/>
-              </w:rPr>
-              <w:t>Num.</w:t>
+            <w:proofErr w:type="spellStart"/>
+            <w:r>
+              <w:rPr>
+                <w:rFonts w:ascii="Arial" w:hAnsi="Arial" w:cs="Arial"/>
+                <w:lang w:val="es-HN"/>
+              </w:rPr>
+              <w:t>Num</w:t>
+            </w:r>
+            <w:proofErr w:type="spellEnd"/>
+            <w:r>
+              <w:rPr>
+                <w:rFonts w:ascii="Arial" w:hAnsi="Arial" w:cs="Arial"/>
+                <w:lang w:val="es-HN"/>
+              </w:rPr>
+              <w:t>.</w:t>
             </w:r>
           </w:p>
         </w:tc>
@@ -6170,12 +6238,21 @@
                 <w:lang w:val="es-HN"/>
               </w:rPr>
             </w:pPr>
-            <w:r>
-              <w:rPr>
-                <w:rFonts w:ascii="Arial" w:hAnsi="Arial" w:cs="Arial"/>
-                <w:lang w:val="es-HN"/>
-              </w:rPr>
-              <w:t>Num.</w:t>
+            <w:proofErr w:type="spellStart"/>
+            <w:r>
+              <w:rPr>
+                <w:rFonts w:ascii="Arial" w:hAnsi="Arial" w:cs="Arial"/>
+                <w:lang w:val="es-HN"/>
+              </w:rPr>
+              <w:t>Num</w:t>
+            </w:r>
+            <w:proofErr w:type="spellEnd"/>
+            <w:r>
+              <w:rPr>
+                <w:rFonts w:ascii="Arial" w:hAnsi="Arial" w:cs="Arial"/>
+                <w:lang w:val="es-HN"/>
+              </w:rPr>
+              <w:t>.</w:t>
             </w:r>
           </w:p>
         </w:tc>
@@ -6747,13 +6824,23 @@
                 <w:lang w:val="es-HN"/>
               </w:rPr>
             </w:pPr>
+            <w:proofErr w:type="spellStart"/>
             <w:r>
               <w:rPr>
                 <w:rFonts w:ascii="Arial" w:eastAsia="Times New Roman" w:hAnsi="Arial" w:cs="Arial"/>
                 <w:color w:val="FFFFFF"/>
                 <w:lang w:val="es-HN"/>
               </w:rPr>
-              <w:t>Num.</w:t>
+              <w:t>Num</w:t>
+            </w:r>
+            <w:proofErr w:type="spellEnd"/>
+            <w:r>
+              <w:rPr>
+                <w:rFonts w:ascii="Arial" w:eastAsia="Times New Roman" w:hAnsi="Arial" w:cs="Arial"/>
+                <w:color w:val="FFFFFF"/>
+                <w:lang w:val="es-HN"/>
+              </w:rPr>
+              <w:t>.</w:t>
             </w:r>
           </w:p>
         </w:tc>
@@ -7384,13 +7471,22 @@
                 <w:lang w:val="es-HN"/>
               </w:rPr>
             </w:pPr>
+            <w:proofErr w:type="spellStart"/>
             <w:r>
               <w:rPr>
                 <w:rFonts w:ascii="Arial" w:hAnsi="Arial" w:cs="Arial"/>
                 <w:lang w:val="es-HN"/>
               </w:rPr>
               <w:lastRenderedPageBreak/>
-              <w:t>Num.</w:t>
+              <w:t>Num</w:t>
+            </w:r>
+            <w:proofErr w:type="spellEnd"/>
+            <w:r>
+              <w:rPr>
+                <w:rFonts w:ascii="Arial" w:hAnsi="Arial" w:cs="Arial"/>
+                <w:lang w:val="es-HN"/>
+              </w:rPr>
+              <w:t>.</w:t>
             </w:r>
           </w:p>
         </w:tc>
@@ -8055,13 +8151,22 @@
                 <w:lang w:val="es-HN"/>
               </w:rPr>
             </w:pPr>
+            <w:proofErr w:type="spellStart"/>
             <w:r>
               <w:rPr>
                 <w:rFonts w:ascii="Arial" w:hAnsi="Arial" w:cs="Arial"/>
                 <w:lang w:val="es-HN"/>
               </w:rPr>
               <w:lastRenderedPageBreak/>
-              <w:t>Num.</w:t>
+              <w:t>Num</w:t>
+            </w:r>
+            <w:proofErr w:type="spellEnd"/>
+            <w:r>
+              <w:rPr>
+                <w:rFonts w:ascii="Arial" w:hAnsi="Arial" w:cs="Arial"/>
+                <w:lang w:val="es-HN"/>
+              </w:rPr>
+              <w:t>.</w:t>
             </w:r>
           </w:p>
         </w:tc>
@@ -8521,28 +8626,6 @@
               <w:t>Botón “Detalles”: Creación de un botón que permita mostrar los detalles del pedido.</w:t>
             </w:r>
           </w:p>
-          <w:p>
-            <w:pPr>
-              <w:pStyle w:val="Prrafodelista"/>
-              <w:numPr>
-                <w:ilvl w:val="0"/>
-                <w:numId w:val="7"/>
-              </w:numPr>
-              <w:spacing w:line="240" w:lineRule="auto"/>
-              <w:cnfStyle w:val="000000000000" w:firstRow="0" w:lastRow="0" w:firstColumn="0" w:lastColumn="0" w:oddVBand="0" w:evenVBand="0" w:oddHBand="0" w:evenHBand="0" w:firstRowFirstColumn="0" w:firstRowLastColumn="0" w:lastRowFirstColumn="0" w:lastRowLastColumn="0"/>
-              <w:rPr>
-                <w:rFonts w:ascii="Arial" w:hAnsi="Arial" w:cs="Arial"/>
-                <w:lang w:val="es-HN"/>
-              </w:rPr>
-            </w:pPr>
-            <w:r>
-              <w:rPr>
-                <w:rFonts w:ascii="Arial" w:hAnsi="Arial" w:cs="Arial"/>
-                <w:lang w:val="es-HN"/>
-              </w:rPr>
-              <w:t>Botón “Regresar”: Creación de un botón que nos redirija a la pantalla principal.</w:t>
-            </w:r>
-          </w:p>
         </w:tc>
       </w:tr>
       <w:tr>
@@ -8859,6 +8942,14 @@
         </w:tc>
       </w:tr>
     </w:tbl>
+    <w:p>
+      <w:pPr>
+        <w:rPr>
+          <w:rFonts w:ascii="Arial" w:hAnsi="Arial" w:cs="Arial"/>
+          <w:lang w:val="es-HN"/>
+        </w:rPr>
+      </w:pPr>
+    </w:p>
     <w:p>
       <w:pPr>
         <w:rPr>
@@ -8950,13 +9041,22 @@
                 <w:lang w:val="es-HN"/>
               </w:rPr>
             </w:pPr>
+            <w:proofErr w:type="spellStart"/>
             <w:r>
               <w:rPr>
                 <w:rFonts w:ascii="Arial" w:hAnsi="Arial" w:cs="Arial"/>
                 <w:lang w:val="es-HN"/>
               </w:rPr>
               <w:lastRenderedPageBreak/>
-              <w:t>Num.</w:t>
+              <w:t>Num</w:t>
+            </w:r>
+            <w:proofErr w:type="spellEnd"/>
+            <w:r>
+              <w:rPr>
+                <w:rFonts w:ascii="Arial" w:hAnsi="Arial" w:cs="Arial"/>
+                <w:lang w:val="es-HN"/>
+              </w:rPr>
+              <w:t>.</w:t>
             </w:r>
           </w:p>
         </w:tc>
@@ -9446,12 +9546,21 @@
                 <w:lang w:val="es-HN"/>
               </w:rPr>
             </w:pPr>
-            <w:r>
-              <w:rPr>
-                <w:rFonts w:ascii="Arial" w:hAnsi="Arial" w:cs="Arial"/>
-                <w:lang w:val="es-HN"/>
-              </w:rPr>
-              <w:t>Num.</w:t>
+            <w:proofErr w:type="spellStart"/>
+            <w:r>
+              <w:rPr>
+                <w:rFonts w:ascii="Arial" w:hAnsi="Arial" w:cs="Arial"/>
+                <w:lang w:val="es-HN"/>
+              </w:rPr>
+              <w:t>Num</w:t>
+            </w:r>
+            <w:proofErr w:type="spellEnd"/>
+            <w:r>
+              <w:rPr>
+                <w:rFonts w:ascii="Arial" w:hAnsi="Arial" w:cs="Arial"/>
+                <w:lang w:val="es-HN"/>
+              </w:rPr>
+              <w:t>.</w:t>
             </w:r>
           </w:p>
         </w:tc>
@@ -10143,13 +10252,22 @@
                 <w:lang w:val="es-HN"/>
               </w:rPr>
             </w:pPr>
+            <w:proofErr w:type="spellStart"/>
             <w:r>
               <w:rPr>
                 <w:rFonts w:ascii="Arial" w:hAnsi="Arial" w:cs="Arial"/>
                 <w:lang w:val="es-HN"/>
               </w:rPr>
               <w:lastRenderedPageBreak/>
-              <w:t>Num.</w:t>
+              <w:t>Num</w:t>
+            </w:r>
+            <w:proofErr w:type="spellEnd"/>
+            <w:r>
+              <w:rPr>
+                <w:rFonts w:ascii="Arial" w:hAnsi="Arial" w:cs="Arial"/>
+                <w:lang w:val="es-HN"/>
+              </w:rPr>
+              <w:t>.</w:t>
             </w:r>
           </w:p>
         </w:tc>
@@ -11370,12 +11488,21 @@
                 <w:lang w:val="es-HN"/>
               </w:rPr>
             </w:pPr>
-            <w:r>
-              <w:rPr>
-                <w:rFonts w:ascii="Arial" w:hAnsi="Arial" w:cs="Arial"/>
-                <w:lang w:val="es-HN"/>
-              </w:rPr>
-              <w:t>Num.</w:t>
+            <w:proofErr w:type="spellStart"/>
+            <w:r>
+              <w:rPr>
+                <w:rFonts w:ascii="Arial" w:hAnsi="Arial" w:cs="Arial"/>
+                <w:lang w:val="es-HN"/>
+              </w:rPr>
+              <w:t>Num</w:t>
+            </w:r>
+            <w:proofErr w:type="spellEnd"/>
+            <w:r>
+              <w:rPr>
+                <w:rFonts w:ascii="Arial" w:hAnsi="Arial" w:cs="Arial"/>
+                <w:lang w:val="es-HN"/>
+              </w:rPr>
+              <w:t>.</w:t>
             </w:r>
           </w:p>
         </w:tc>
@@ -11989,12 +12116,21 @@
                 <w:lang w:val="es-HN"/>
               </w:rPr>
             </w:pPr>
-            <w:r>
-              <w:rPr>
-                <w:rFonts w:ascii="Arial" w:hAnsi="Arial" w:cs="Arial"/>
-                <w:lang w:val="es-HN"/>
-              </w:rPr>
-              <w:t>Num.</w:t>
+            <w:proofErr w:type="spellStart"/>
+            <w:r>
+              <w:rPr>
+                <w:rFonts w:ascii="Arial" w:hAnsi="Arial" w:cs="Arial"/>
+                <w:lang w:val="es-HN"/>
+              </w:rPr>
+              <w:t>Num</w:t>
+            </w:r>
+            <w:proofErr w:type="spellEnd"/>
+            <w:r>
+              <w:rPr>
+                <w:rFonts w:ascii="Arial" w:hAnsi="Arial" w:cs="Arial"/>
+                <w:lang w:val="es-HN"/>
+              </w:rPr>
+              <w:t>.</w:t>
             </w:r>
           </w:p>
         </w:tc>
@@ -12575,13 +12711,22 @@
                 <w:lang w:val="es-HN"/>
               </w:rPr>
             </w:pPr>
+            <w:proofErr w:type="spellStart"/>
             <w:r>
               <w:rPr>
                 <w:rFonts w:ascii="Arial" w:hAnsi="Arial" w:cs="Arial"/>
                 <w:lang w:val="es-HN"/>
               </w:rPr>
               <w:lastRenderedPageBreak/>
-              <w:t>Num.</w:t>
+              <w:t>Num</w:t>
+            </w:r>
+            <w:proofErr w:type="spellEnd"/>
+            <w:r>
+              <w:rPr>
+                <w:rFonts w:ascii="Arial" w:hAnsi="Arial" w:cs="Arial"/>
+                <w:lang w:val="es-HN"/>
+              </w:rPr>
+              <w:t>.</w:t>
             </w:r>
           </w:p>
         </w:tc>
@@ -13144,13 +13289,23 @@
                 <w:lang w:val="es-HN"/>
               </w:rPr>
             </w:pPr>
+            <w:proofErr w:type="spellStart"/>
             <w:r>
               <w:rPr>
                 <w:rFonts w:ascii="Arial" w:eastAsia="Times New Roman" w:hAnsi="Arial" w:cs="Arial"/>
                 <w:color w:val="FFFFFF"/>
                 <w:lang w:val="es-HN"/>
               </w:rPr>
-              <w:t>Num.</w:t>
+              <w:t>Num</w:t>
+            </w:r>
+            <w:proofErr w:type="spellEnd"/>
+            <w:r>
+              <w:rPr>
+                <w:rFonts w:ascii="Arial" w:eastAsia="Times New Roman" w:hAnsi="Arial" w:cs="Arial"/>
+                <w:color w:val="FFFFFF"/>
+                <w:lang w:val="es-HN"/>
+              </w:rPr>
+              <w:t>.</w:t>
             </w:r>
           </w:p>
         </w:tc>
@@ -13735,13 +13890,22 @@
                 <w:lang w:val="es-HN"/>
               </w:rPr>
             </w:pPr>
+            <w:proofErr w:type="spellStart"/>
             <w:r>
               <w:rPr>
                 <w:rFonts w:ascii="Arial" w:hAnsi="Arial" w:cs="Arial"/>
                 <w:lang w:val="es-HN"/>
               </w:rPr>
               <w:lastRenderedPageBreak/>
-              <w:t>Num.</w:t>
+              <w:t>Num</w:t>
+            </w:r>
+            <w:proofErr w:type="spellEnd"/>
+            <w:r>
+              <w:rPr>
+                <w:rFonts w:ascii="Arial" w:hAnsi="Arial" w:cs="Arial"/>
+                <w:lang w:val="es-HN"/>
+              </w:rPr>
+              <w:t>.</w:t>
             </w:r>
           </w:p>
         </w:tc>
@@ -14447,13 +14611,22 @@
                 <w:lang w:val="es-HN"/>
               </w:rPr>
             </w:pPr>
+            <w:proofErr w:type="spellStart"/>
             <w:r>
               <w:rPr>
                 <w:rFonts w:ascii="Arial" w:hAnsi="Arial" w:cs="Arial"/>
                 <w:lang w:val="es-HN"/>
               </w:rPr>
               <w:lastRenderedPageBreak/>
-              <w:t>Num.</w:t>
+              <w:t>Num</w:t>
+            </w:r>
+            <w:proofErr w:type="spellEnd"/>
+            <w:r>
+              <w:rPr>
+                <w:rFonts w:ascii="Arial" w:hAnsi="Arial" w:cs="Arial"/>
+                <w:lang w:val="es-HN"/>
+              </w:rPr>
+              <w:t>.</w:t>
             </w:r>
           </w:p>
         </w:tc>
@@ -14905,28 +15078,6 @@
               <w:t>Botón “Detalles”: Creación de un botón que permita mostrar los detalles del pedido.</w:t>
             </w:r>
           </w:p>
-          <w:p>
-            <w:pPr>
-              <w:pStyle w:val="Prrafodelista"/>
-              <w:numPr>
-                <w:ilvl w:val="0"/>
-                <w:numId w:val="7"/>
-              </w:numPr>
-              <w:spacing w:line="240" w:lineRule="auto"/>
-              <w:cnfStyle w:val="000000000000" w:firstRow="0" w:lastRow="0" w:firstColumn="0" w:lastColumn="0" w:oddVBand="0" w:evenVBand="0" w:oddHBand="0" w:evenHBand="0" w:firstRowFirstColumn="0" w:firstRowLastColumn="0" w:lastRowFirstColumn="0" w:lastRowLastColumn="0"/>
-              <w:rPr>
-                <w:rFonts w:ascii="Arial" w:hAnsi="Arial" w:cs="Arial"/>
-                <w:lang w:val="es-HN"/>
-              </w:rPr>
-            </w:pPr>
-            <w:r>
-              <w:rPr>
-                <w:rFonts w:ascii="Arial" w:hAnsi="Arial" w:cs="Arial"/>
-                <w:lang w:val="es-HN"/>
-              </w:rPr>
-              <w:t>Botón “Regresar”: Creación de un botón que nos redirija a la pantalla principal.</w:t>
-            </w:r>
-          </w:p>
         </w:tc>
       </w:tr>
       <w:tr>
@@ -15250,6 +15401,14 @@
         </w:tc>
       </w:tr>
     </w:tbl>
+    <w:p>
+      <w:pPr>
+        <w:rPr>
+          <w:rFonts w:ascii="Arial" w:hAnsi="Arial" w:cs="Arial"/>
+          <w:lang w:val="es-HN"/>
+        </w:rPr>
+      </w:pPr>
+    </w:p>
     <w:p>
       <w:pPr>
         <w:rPr>
@@ -15357,13 +15516,22 @@
                 <w:lang w:val="es-HN"/>
               </w:rPr>
             </w:pPr>
+            <w:proofErr w:type="spellStart"/>
             <w:r>
               <w:rPr>
                 <w:rFonts w:ascii="Arial" w:hAnsi="Arial" w:cs="Arial"/>
                 <w:lang w:val="es-HN"/>
               </w:rPr>
               <w:lastRenderedPageBreak/>
-              <w:t>Num.</w:t>
+              <w:t>Num</w:t>
+            </w:r>
+            <w:proofErr w:type="spellEnd"/>
+            <w:r>
+              <w:rPr>
+                <w:rFonts w:ascii="Arial" w:hAnsi="Arial" w:cs="Arial"/>
+                <w:lang w:val="es-HN"/>
+              </w:rPr>
+              <w:t>.</w:t>
             </w:r>
           </w:p>
         </w:tc>
@@ -15916,12 +16084,21 @@
                 <w:lang w:val="es-HN"/>
               </w:rPr>
             </w:pPr>
-            <w:r>
-              <w:rPr>
-                <w:rFonts w:ascii="Arial" w:hAnsi="Arial" w:cs="Arial"/>
-                <w:lang w:val="es-HN"/>
-              </w:rPr>
-              <w:t>Num.</w:t>
+            <w:proofErr w:type="spellStart"/>
+            <w:r>
+              <w:rPr>
+                <w:rFonts w:ascii="Arial" w:hAnsi="Arial" w:cs="Arial"/>
+                <w:lang w:val="es-HN"/>
+              </w:rPr>
+              <w:t>Num</w:t>
+            </w:r>
+            <w:proofErr w:type="spellEnd"/>
+            <w:r>
+              <w:rPr>
+                <w:rFonts w:ascii="Arial" w:hAnsi="Arial" w:cs="Arial"/>
+                <w:lang w:val="es-HN"/>
+              </w:rPr>
+              <w:t>.</w:t>
             </w:r>
           </w:p>
         </w:tc>
@@ -16626,7 +16803,7 @@
 </file>
 
 <file path=word/numbering.xml><?xml version="1.0" encoding="utf-8"?>
-<w:numbering xmlns:wpc="http://schemas.microsoft.com/office/word/2010/wordprocessingCanvas" xmlns:cx="http://schemas.microsoft.com/office/drawing/2014/chartex" xmlns:cx1="http://schemas.microsoft.com/office/drawing/2015/9/8/chartex" xmlns:cx2="http://schemas.microsoft.com/office/drawing/2015/10/21/chartex" xmlns:cx3="http://schemas.microsoft.com/office/drawing/2016/5/9/chartex" xmlns:cx4="http://schemas.microsoft.com/office/drawing/2016/5/10/chartex" xmlns:cx5="http://schemas.microsoft.com/office/drawing/2016/5/11/chartex" xmlns:cx6="http://schemas.microsoft.com/office/drawing/2016/5/12/chartex" xmlns:cx7="http://schemas.microsoft.com/office/drawing/2016/5/13/chartex" xmlns:cx8="http://schemas.microsoft.com/office/drawing/2016/5/14/chartex" xmlns:mc="http://schemas.openxmlformats.org/markup-compatibility/2006" xmlns:aink="http://schemas.microsoft.com/office/drawing/2016/ink" xmlns:am3d="http://schemas.microsoft.com/office/drawing/2017/model3d" xmlns:o="urn:schemas-microsoft-com:office:office" xmlns:oel="http://schemas.microsoft.com/office/2019/extlst" xmlns:r="http://schemas.openxmlformats.org/officeDocument/2006/relationships" xmlns:m="http://schemas.openxmlformats.org/officeDocument/2006/math" xmlns:v="urn:schemas-microsoft-com:vml" xmlns:wp14="http://schemas.microsoft.com/office/word/2010/wordprocessingDrawing" xmlns:wp="http://schemas.openxmlformats.org/drawingml/2006/wordprocessingDrawing" xmlns:w10="urn:schemas-microsoft-com:office:word" xmlns:w="http://schemas.openxmlformats.org/wordprocessingml/2006/main" xmlns:w14="http://schemas.microsoft.com/office/word/2010/wordml" xmlns:w15="http://schemas.microsoft.com/office/word/2012/wordml" xmlns:w16cex="http://schemas.microsoft.com/office/word/2018/wordml/cex" xmlns:w16cid="http://schemas.microsoft.com/office/word/2016/wordml/cid" xmlns:w16="http://schemas.microsoft.com/office/word/2018/wordml" xmlns:w16sdtdh="http://schemas.microsoft.com/office/word/2020/wordml/sdtdatahash" xmlns:w16se="http://schemas.microsoft.com/office/word/2015/wordml/symex" xmlns:wpg="http://schemas.microsoft.com/office/word/2010/wordprocessingGroup" xmlns:wpi="http://schemas.microsoft.com/office/word/2010/wordprocessingInk" xmlns:wne="http://schemas.microsoft.com/office/word/2006/wordml" xmlns:wps="http://schemas.microsoft.com/office/word/2010/wordprocessingShape" mc:Ignorable="w14 w15 w16se w16cid w16 w16cex w16sdtdh wp14">
+<w:numbering xmlns:wpc="http://schemas.microsoft.com/office/word/2010/wordprocessingCanvas" xmlns:cx="http://schemas.microsoft.com/office/drawing/2014/chartex" xmlns:cx1="http://schemas.microsoft.com/office/drawing/2015/9/8/chartex" xmlns:cx2="http://schemas.microsoft.com/office/drawing/2015/10/21/chartex" xmlns:cx3="http://schemas.microsoft.com/office/drawing/2016/5/9/chartex" xmlns:cx4="http://schemas.microsoft.com/office/drawing/2016/5/10/chartex" xmlns:cx5="http://schemas.microsoft.com/office/drawing/2016/5/11/chartex" xmlns:cx6="http://schemas.microsoft.com/office/drawing/2016/5/12/chartex" xmlns:cx7="http://schemas.microsoft.com/office/drawing/2016/5/13/chartex" xmlns:cx8="http://schemas.microsoft.com/office/drawing/2016/5/14/chartex" xmlns:mc="http://schemas.openxmlformats.org/markup-compatibility/2006" xmlns:aink="http://schemas.microsoft.com/office/drawing/2016/ink" xmlns:am3d="http://schemas.microsoft.com/office/drawing/2017/model3d" xmlns:o="urn:schemas-microsoft-com:office:office" xmlns:r="http://schemas.openxmlformats.org/officeDocument/2006/relationships" xmlns:m="http://schemas.openxmlformats.org/officeDocument/2006/math" xmlns:v="urn:schemas-microsoft-com:vml" xmlns:wp14="http://schemas.microsoft.com/office/word/2010/wordprocessingDrawing" xmlns:wp="http://schemas.openxmlformats.org/drawingml/2006/wordprocessingDrawing" xmlns:w10="urn:schemas-microsoft-com:office:word" xmlns:w="http://schemas.openxmlformats.org/wordprocessingml/2006/main" xmlns:w14="http://schemas.microsoft.com/office/word/2010/wordml" xmlns:w15="http://schemas.microsoft.com/office/word/2012/wordml" xmlns:w16cex="http://schemas.microsoft.com/office/word/2018/wordml/cex" xmlns:w16cid="http://schemas.microsoft.com/office/word/2016/wordml/cid" xmlns:w16="http://schemas.microsoft.com/office/word/2018/wordml" xmlns:w16sdtdh="http://schemas.microsoft.com/office/word/2020/wordml/sdtdatahash" xmlns:w16se="http://schemas.microsoft.com/office/word/2015/wordml/symex" xmlns:wpg="http://schemas.microsoft.com/office/word/2010/wordprocessingGroup" xmlns:wpi="http://schemas.microsoft.com/office/word/2010/wordprocessingInk" xmlns:wne="http://schemas.microsoft.com/office/word/2006/wordml" xmlns:wps="http://schemas.microsoft.com/office/word/2010/wordprocessingShape" mc:Ignorable="w14 w15 w16se w16cid w16 w16cex w16sdtdh wp14">
   <w:abstractNum w:abstractNumId="0" w15:restartNumberingAfterBreak="0">
     <w:nsid w:val="211D063D"/>
     <w:multiLevelType w:val="multilevel"/>
@@ -17868,37 +18045,37 @@
       </w:rPr>
     </w:lvl>
   </w:abstractNum>
-  <w:num w:numId="1" w16cid:durableId="997343563">
+  <w:num w:numId="1">
     <w:abstractNumId w:val="6"/>
   </w:num>
-  <w:num w:numId="2" w16cid:durableId="578754666">
+  <w:num w:numId="2">
     <w:abstractNumId w:val="10"/>
   </w:num>
-  <w:num w:numId="3" w16cid:durableId="1394738278">
+  <w:num w:numId="3">
     <w:abstractNumId w:val="7"/>
   </w:num>
-  <w:num w:numId="4" w16cid:durableId="2017270274">
+  <w:num w:numId="4">
     <w:abstractNumId w:val="0"/>
   </w:num>
-  <w:num w:numId="5" w16cid:durableId="2114327169">
+  <w:num w:numId="5">
     <w:abstractNumId w:val="9"/>
   </w:num>
-  <w:num w:numId="6" w16cid:durableId="358438149">
+  <w:num w:numId="6">
     <w:abstractNumId w:val="3"/>
   </w:num>
-  <w:num w:numId="7" w16cid:durableId="673338194">
+  <w:num w:numId="7">
     <w:abstractNumId w:val="5"/>
   </w:num>
-  <w:num w:numId="8" w16cid:durableId="1629094131">
+  <w:num w:numId="8">
     <w:abstractNumId w:val="1"/>
   </w:num>
-  <w:num w:numId="9" w16cid:durableId="1489057075">
+  <w:num w:numId="9">
     <w:abstractNumId w:val="2"/>
   </w:num>
-  <w:num w:numId="10" w16cid:durableId="2053994088">
+  <w:num w:numId="10">
     <w:abstractNumId w:val="4"/>
   </w:num>
-  <w:num w:numId="11" w16cid:durableId="414403421">
+  <w:num w:numId="11">
     <w:abstractNumId w:val="8"/>
   </w:num>
 </w:numbering>

</xml_diff>